<commit_message>
Tech Talent Academy Resume
</commit_message>
<xml_diff>
--- a/Jerohm Mesiona resume.docx
+++ b/Jerohm Mesiona resume.docx
@@ -298,8 +298,6 @@
         </w:rPr>
         <w:t>.</w:t>
       </w:r>
-      <w:bookmarkStart w:id="0" w:name="_GoBack"/>
-      <w:bookmarkEnd w:id="0"/>
     </w:p>
     <w:p>
       <w:pPr>
@@ -399,7 +397,7 @@
                 <w:sz w:val="20"/>
                 <w:szCs w:val="20"/>
               </w:rPr>
-              <w:t>2022 – Present</w:t>
+              <w:t>2022</w:t>
             </w:r>
           </w:p>
           <w:p>
@@ -1594,6 +1592,7 @@
                 <w:szCs w:val="20"/>
               </w:rPr>
             </w:pPr>
+            <w:bookmarkStart w:id="0" w:name="_GoBack"/>
             <w:r>
               <w:rPr>
                 <w:rFonts w:ascii="Arial" w:hAnsi="Arial" w:cs="Arial"/>
@@ -1687,6 +1686,7 @@
         </w:tc>
       </w:tr>
     </w:tbl>
+    <w:bookmarkEnd w:id="0"/>
     <w:p>
       <w:pPr>
         <w:shd w:val="clear" w:color="auto" w:fill="F2F2F2" w:themeFill="background1" w:themeFillShade="F2"/>
@@ -1703,15 +1703,7 @@
           <w:sz w:val="24"/>
           <w:szCs w:val="24"/>
         </w:rPr>
-        <w:t xml:space="preserve">Volunteer </w:t>
-      </w:r>
-      <w:r>
-        <w:rPr>
-          <w:rFonts w:ascii="Arial" w:hAnsi="Arial" w:cs="Arial"/>
-          <w:sz w:val="24"/>
-          <w:szCs w:val="24"/>
-        </w:rPr>
-        <w:t>Experience</w:t>
+        <w:t>Volunteer Experience</w:t>
       </w:r>
     </w:p>
     <w:tbl>
@@ -3610,149 +3602,6 @@
 </file>
 
 <file path=customXml/item1.xml><?xml version="1.0" encoding="utf-8"?>
-<p:properties xmlns:p="http://schemas.microsoft.com/office/2006/metadata/properties" xmlns:xsi="http://www.w3.org/2001/XMLSchema-instance" xmlns:pc="http://schemas.microsoft.com/office/infopath/2007/PartnerControls">
-  <documentManagement>
-    <SharedWithUsers xmlns="95d049c7-7240-47f5-8a36-a58e87ca106b">
-      <UserInfo>
-        <DisplayName>Cyber - Jenny 01/02/2021 PT Members</DisplayName>
-        <AccountId>61</AccountId>
-        <AccountType/>
-      </UserInfo>
-      <UserInfo>
-        <DisplayName>Cyber - Michelle 25/10/2021 PT Members</DisplayName>
-        <AccountId>62</AccountId>
-        <AccountType/>
-      </UserInfo>
-      <UserInfo>
-        <DisplayName>Cyber - Michelle 13/09/2021 PT Members</DisplayName>
-        <AccountId>39</AccountId>
-        <AccountType/>
-      </UserInfo>
-      <UserInfo>
-        <DisplayName>Data - Georgina 16/11/2021 PT Members</DisplayName>
-        <AccountId>63</AccountId>
-        <AccountType/>
-      </UserInfo>
-      <UserInfo>
-        <DisplayName>Data - Georgina 19/10/2021 PT Members</DisplayName>
-        <AccountId>40</AccountId>
-        <AccountType/>
-      </UserInfo>
-      <UserInfo>
-        <DisplayName>Data - Georgina 12/01/2022 Members</DisplayName>
-        <AccountId>64</AccountId>
-        <AccountType/>
-      </UserInfo>
-      <UserInfo>
-        <DisplayName>Data - Andy 25/01/2022 Members</DisplayName>
-        <AccountId>59</AccountId>
-        <AccountType/>
-      </UserInfo>
-      <UserInfo>
-        <DisplayName>Data - Rahul 16/02/2022 Members</DisplayName>
-        <AccountId>65</AccountId>
-        <AccountType/>
-      </UserInfo>
-      <UserInfo>
-        <DisplayName>DATA 08/03 WM-AEB-05 Members</DisplayName>
-        <AccountId>128</AccountId>
-        <AccountType/>
-      </UserInfo>
-      <UserInfo>
-        <DisplayName>Software - Vaibhavi 16/11/21 PT Members</DisplayName>
-        <AccountId>129</AccountId>
-        <AccountType/>
-      </UserInfo>
-      <UserInfo>
-        <DisplayName>Software  - Vaibhavi 20/10/2021 PT Members</DisplayName>
-        <AccountId>130</AccountId>
-        <AccountType/>
-      </UserInfo>
-      <UserInfo>
-        <DisplayName>WM-AeB-04 - Software - MR Members</DisplayName>
-        <AccountId>131</AccountId>
-        <AccountType/>
-      </UserInfo>
-      <UserInfo>
-        <DisplayName>AWS - UKKEN1 Anupama 14/02/2022 Members</DisplayName>
-        <AccountId>132</AccountId>
-        <AccountType/>
-      </UserInfo>
-      <UserInfo>
-        <DisplayName>AWS - UKCAM5 Sandip 15/02/2022 Members</DisplayName>
-        <AccountId>133</AccountId>
-        <AccountType/>
-      </UserInfo>
-      <UserInfo>
-        <DisplayName>AWS - UKBEL2 - FT Members</DisplayName>
-        <AccountId>134</AccountId>
-        <AccountType/>
-      </UserInfo>
-      <UserInfo>
-        <DisplayName>AWS - UKCAM2/UKESS2 FT Members</DisplayName>
-        <AccountId>135</AccountId>
-        <AccountType/>
-      </UserInfo>
-      <UserInfo>
-        <DisplayName>AWS - UKCAM1/UKESS1 PT Members</DisplayName>
-        <AccountId>136</AccountId>
-        <AccountType/>
-      </UserInfo>
-      <UserInfo>
-        <DisplayName>AWS - UKESS3 15/11/2021 FT Members</DisplayName>
-        <AccountId>137</AccountId>
-        <AccountType/>
-      </UserInfo>
-      <UserInfo>
-        <DisplayName>AWS - UKBIR6 RTT - PT Members</DisplayName>
-        <AccountId>138</AccountId>
-        <AccountType/>
-      </UserInfo>
-      <UserInfo>
-        <DisplayName>AWS - UKESS4 MK 17/01/2022 Members</DisplayName>
-        <AccountId>139</AccountId>
-        <AccountType/>
-      </UserInfo>
-      <UserInfo>
-        <DisplayName>Cyber - Jenny 12/01/2022 PT Members</DisplayName>
-        <AccountId>60</AccountId>
-        <AccountType/>
-      </UserInfo>
-      <UserInfo>
-        <DisplayName>WM-AeB-04 - Software - MR (Class) Members</DisplayName>
-        <AccountId>173</AccountId>
-        <AccountType/>
-      </UserInfo>
-      <UserInfo>
-        <DisplayName>AWS - UKCAM6 Sandip 22/03/2022 Members</DisplayName>
-        <AccountId>209</AccountId>
-        <AccountType/>
-      </UserInfo>
-      <UserInfo>
-        <DisplayName>Cyber 30/03/22 WM-AEB-06 Members</DisplayName>
-        <AccountId>214</AccountId>
-        <AccountType/>
-      </UserInfo>
-      <UserInfo>
-        <DisplayName>AWS - UKCAM3 Madhu 28/03/2022 Madhu Members</DisplayName>
-        <AccountId>227</AccountId>
-        <AccountType/>
-      </UserInfo>
-    </SharedWithUsers>
-  </documentManagement>
-</p:properties>
-</file>
-
-<file path=customXml/item2.xml><?xml version="1.0" encoding="utf-8"?>
-<?mso-contentType ?>
-<FormTemplates xmlns="http://schemas.microsoft.com/sharepoint/v3/contenttype/forms">
-  <Display>DocumentLibraryForm</Display>
-  <Edit>DocumentLibraryForm</Edit>
-  <New>DocumentLibraryForm</New>
-</FormTemplates>
-</file>
-
-<file path=customXml/item3.xml><?xml version="1.0" encoding="utf-8"?>
 <ct:contentTypeSchema xmlns:ct="http://schemas.microsoft.com/office/2006/metadata/contentType" xmlns:ma="http://schemas.microsoft.com/office/2006/metadata/properties/metaAttributes" ct:_="" ma:_="" ma:contentTypeName="Document" ma:contentTypeID="0x01010007F770F5BD3BE6488D7E379A7B43148D" ma:contentTypeVersion="12" ma:contentTypeDescription="Create a new document." ma:contentTypeScope="" ma:versionID="01cdc414d82725e135c65e79e790b3ec">
   <xsd:schema xmlns:xsd="http://www.w3.org/2001/XMLSchema" xmlns:xs="http://www.w3.org/2001/XMLSchema" xmlns:p="http://schemas.microsoft.com/office/2006/metadata/properties" xmlns:ns2="f9a0b3a8-6381-4e8a-8052-2f4b99944e14" xmlns:ns3="95d049c7-7240-47f5-8a36-a58e87ca106b" targetNamespace="http://schemas.microsoft.com/office/2006/metadata/properties" ma:root="true" ma:fieldsID="d1fe955927bd48e5dc9153f333bb696b" ns2:_="" ns3:_="">
     <xsd:import namespace="f9a0b3a8-6381-4e8a-8052-2f4b99944e14"/>
@@ -3969,32 +3818,150 @@
 </ct:contentTypeSchema>
 </file>
 
-<file path=customXml/itemProps1.xml><?xml version="1.0" encoding="utf-8"?>
-<ds:datastoreItem xmlns:ds="http://schemas.openxmlformats.org/officeDocument/2006/customXml" ds:itemID="{E9E0891A-DFB0-4C57-B9AA-26F8ED47C4AF}">
-  <ds:schemaRefs>
-    <ds:schemaRef ds:uri="http://purl.org/dc/dcmitype/"/>
-    <ds:schemaRef ds:uri="f9a0b3a8-6381-4e8a-8052-2f4b99944e14"/>
-    <ds:schemaRef ds:uri="http://purl.org/dc/elements/1.1/"/>
-    <ds:schemaRef ds:uri="http://www.w3.org/XML/1998/namespace"/>
-    <ds:schemaRef ds:uri="http://schemas.microsoft.com/office/infopath/2007/PartnerControls"/>
-    <ds:schemaRef ds:uri="http://purl.org/dc/terms/"/>
-    <ds:schemaRef ds:uri="http://schemas.microsoft.com/office/2006/documentManagement/types"/>
-    <ds:schemaRef ds:uri="http://schemas.openxmlformats.org/package/2006/metadata/core-properties"/>
-    <ds:schemaRef ds:uri="95d049c7-7240-47f5-8a36-a58e87ca106b"/>
-    <ds:schemaRef ds:uri="http://schemas.microsoft.com/office/2006/metadata/properties"/>
-  </ds:schemaRefs>
-</ds:datastoreItem>
+<file path=customXml/item2.xml><?xml version="1.0" encoding="utf-8"?>
+<?mso-contentType ?>
+<FormTemplates xmlns="http://schemas.microsoft.com/sharepoint/v3/contenttype/forms">
+  <Display>DocumentLibraryForm</Display>
+  <Edit>DocumentLibraryForm</Edit>
+  <New>DocumentLibraryForm</New>
+</FormTemplates>
 </file>
 
-<file path=customXml/itemProps2.xml><?xml version="1.0" encoding="utf-8"?>
-<ds:datastoreItem xmlns:ds="http://schemas.openxmlformats.org/officeDocument/2006/customXml" ds:itemID="{86540164-B573-4CD1-A118-15542AFF8699}">
-  <ds:schemaRefs>
-    <ds:schemaRef ds:uri="http://schemas.microsoft.com/sharepoint/v3/contenttype/forms"/>
-  </ds:schemaRefs>
-</ds:datastoreItem>
+<file path=customXml/item3.xml><?xml version="1.0" encoding="utf-8"?>
+<p:properties xmlns:p="http://schemas.microsoft.com/office/2006/metadata/properties" xmlns:xsi="http://www.w3.org/2001/XMLSchema-instance" xmlns:pc="http://schemas.microsoft.com/office/infopath/2007/PartnerControls">
+  <documentManagement>
+    <SharedWithUsers xmlns="95d049c7-7240-47f5-8a36-a58e87ca106b">
+      <UserInfo>
+        <DisplayName>Cyber - Jenny 01/02/2021 PT Members</DisplayName>
+        <AccountId>61</AccountId>
+        <AccountType/>
+      </UserInfo>
+      <UserInfo>
+        <DisplayName>Cyber - Michelle 25/10/2021 PT Members</DisplayName>
+        <AccountId>62</AccountId>
+        <AccountType/>
+      </UserInfo>
+      <UserInfo>
+        <DisplayName>Cyber - Michelle 13/09/2021 PT Members</DisplayName>
+        <AccountId>39</AccountId>
+        <AccountType/>
+      </UserInfo>
+      <UserInfo>
+        <DisplayName>Data - Georgina 16/11/2021 PT Members</DisplayName>
+        <AccountId>63</AccountId>
+        <AccountType/>
+      </UserInfo>
+      <UserInfo>
+        <DisplayName>Data - Georgina 19/10/2021 PT Members</DisplayName>
+        <AccountId>40</AccountId>
+        <AccountType/>
+      </UserInfo>
+      <UserInfo>
+        <DisplayName>Data - Georgina 12/01/2022 Members</DisplayName>
+        <AccountId>64</AccountId>
+        <AccountType/>
+      </UserInfo>
+      <UserInfo>
+        <DisplayName>Data - Andy 25/01/2022 Members</DisplayName>
+        <AccountId>59</AccountId>
+        <AccountType/>
+      </UserInfo>
+      <UserInfo>
+        <DisplayName>Data - Rahul 16/02/2022 Members</DisplayName>
+        <AccountId>65</AccountId>
+        <AccountType/>
+      </UserInfo>
+      <UserInfo>
+        <DisplayName>DATA 08/03 WM-AEB-05 Members</DisplayName>
+        <AccountId>128</AccountId>
+        <AccountType/>
+      </UserInfo>
+      <UserInfo>
+        <DisplayName>Software - Vaibhavi 16/11/21 PT Members</DisplayName>
+        <AccountId>129</AccountId>
+        <AccountType/>
+      </UserInfo>
+      <UserInfo>
+        <DisplayName>Software  - Vaibhavi 20/10/2021 PT Members</DisplayName>
+        <AccountId>130</AccountId>
+        <AccountType/>
+      </UserInfo>
+      <UserInfo>
+        <DisplayName>WM-AeB-04 - Software - MR Members</DisplayName>
+        <AccountId>131</AccountId>
+        <AccountType/>
+      </UserInfo>
+      <UserInfo>
+        <DisplayName>AWS - UKKEN1 Anupama 14/02/2022 Members</DisplayName>
+        <AccountId>132</AccountId>
+        <AccountType/>
+      </UserInfo>
+      <UserInfo>
+        <DisplayName>AWS - UKCAM5 Sandip 15/02/2022 Members</DisplayName>
+        <AccountId>133</AccountId>
+        <AccountType/>
+      </UserInfo>
+      <UserInfo>
+        <DisplayName>AWS - UKBEL2 - FT Members</DisplayName>
+        <AccountId>134</AccountId>
+        <AccountType/>
+      </UserInfo>
+      <UserInfo>
+        <DisplayName>AWS - UKCAM2/UKESS2 FT Members</DisplayName>
+        <AccountId>135</AccountId>
+        <AccountType/>
+      </UserInfo>
+      <UserInfo>
+        <DisplayName>AWS - UKCAM1/UKESS1 PT Members</DisplayName>
+        <AccountId>136</AccountId>
+        <AccountType/>
+      </UserInfo>
+      <UserInfo>
+        <DisplayName>AWS - UKESS3 15/11/2021 FT Members</DisplayName>
+        <AccountId>137</AccountId>
+        <AccountType/>
+      </UserInfo>
+      <UserInfo>
+        <DisplayName>AWS - UKBIR6 RTT - PT Members</DisplayName>
+        <AccountId>138</AccountId>
+        <AccountType/>
+      </UserInfo>
+      <UserInfo>
+        <DisplayName>AWS - UKESS4 MK 17/01/2022 Members</DisplayName>
+        <AccountId>139</AccountId>
+        <AccountType/>
+      </UserInfo>
+      <UserInfo>
+        <DisplayName>Cyber - Jenny 12/01/2022 PT Members</DisplayName>
+        <AccountId>60</AccountId>
+        <AccountType/>
+      </UserInfo>
+      <UserInfo>
+        <DisplayName>WM-AeB-04 - Software - MR (Class) Members</DisplayName>
+        <AccountId>173</AccountId>
+        <AccountType/>
+      </UserInfo>
+      <UserInfo>
+        <DisplayName>AWS - UKCAM6 Sandip 22/03/2022 Members</DisplayName>
+        <AccountId>209</AccountId>
+        <AccountType/>
+      </UserInfo>
+      <UserInfo>
+        <DisplayName>Cyber 30/03/22 WM-AEB-06 Members</DisplayName>
+        <AccountId>214</AccountId>
+        <AccountType/>
+      </UserInfo>
+      <UserInfo>
+        <DisplayName>AWS - UKCAM3 Madhu 28/03/2022 Madhu Members</DisplayName>
+        <AccountId>227</AccountId>
+        <AccountType/>
+      </UserInfo>
+    </SharedWithUsers>
+  </documentManagement>
+</p:properties>
 </file>
 
-<file path=customXml/itemProps3.xml><?xml version="1.0" encoding="utf-8"?>
+<file path=customXml/itemProps1.xml><?xml version="1.0" encoding="utf-8"?>
 <ds:datastoreItem xmlns:ds="http://schemas.openxmlformats.org/officeDocument/2006/customXml" ds:itemID="{B0E3DC99-FDAD-4797-88A0-F1F8B97CD167}">
   <ds:schemaRefs>
     <ds:schemaRef ds:uri="http://schemas.microsoft.com/office/2006/metadata/contentType"/>
@@ -4011,4 +3978,29 @@
     <ds:schemaRef ds:uri="http://schemas.microsoft.com/internal/obd"/>
   </ds:schemaRefs>
 </ds:datastoreItem>
+</file>
+
+<file path=customXml/itemProps2.xml><?xml version="1.0" encoding="utf-8"?>
+<ds:datastoreItem xmlns:ds="http://schemas.openxmlformats.org/officeDocument/2006/customXml" ds:itemID="{86540164-B573-4CD1-A118-15542AFF8699}">
+  <ds:schemaRefs>
+    <ds:schemaRef ds:uri="http://schemas.microsoft.com/sharepoint/v3/contenttype/forms"/>
+  </ds:schemaRefs>
+</ds:datastoreItem>
+</file>
+
+<file path=customXml/itemProps3.xml><?xml version="1.0" encoding="utf-8"?>
+<ds:datastoreItem xmlns:ds="http://schemas.openxmlformats.org/officeDocument/2006/customXml" ds:itemID="{E9E0891A-DFB0-4C57-B9AA-26F8ED47C4AF}">
+  <ds:schemaRefs>
+    <ds:schemaRef ds:uri="http://purl.org/dc/dcmitype/"/>
+    <ds:schemaRef ds:uri="f9a0b3a8-6381-4e8a-8052-2f4b99944e14"/>
+    <ds:schemaRef ds:uri="http://purl.org/dc/elements/1.1/"/>
+    <ds:schemaRef ds:uri="http://www.w3.org/XML/1998/namespace"/>
+    <ds:schemaRef ds:uri="http://schemas.microsoft.com/office/infopath/2007/PartnerControls"/>
+    <ds:schemaRef ds:uri="http://purl.org/dc/terms/"/>
+    <ds:schemaRef ds:uri="http://schemas.microsoft.com/office/2006/documentManagement/types"/>
+    <ds:schemaRef ds:uri="http://schemas.openxmlformats.org/package/2006/metadata/core-properties"/>
+    <ds:schemaRef ds:uri="95d049c7-7240-47f5-8a36-a58e87ca106b"/>
+    <ds:schemaRef ds:uri="http://schemas.microsoft.com/office/2006/metadata/properties"/>
+  </ds:schemaRefs>
+</ds:datastoreItem>
 </file>
</xml_diff>